<commit_message>
Update Full Use Case Description 9 Add a User - missed adding testing of user showing incorrect permissions given
Signed-off-by: Jette McKellar <jette.mckellar@yahoo.com>
</commit_message>
<xml_diff>
--- a/documents/Use Case Descriptions/Full Use Case Description 9 Add a User.docx
+++ b/documents/Use Case Descriptions/Full Use Case Description 9 Add a User.docx
@@ -262,7 +262,6 @@
         <w:t xml:space="preserve">the </w:t>
       </w:r>
       <w:bookmarkStart w:id="5" w:name="_Hlk509586011"/>
-      <w:bookmarkStart w:id="6" w:name="_GoBack"/>
       <w:r>
         <w:t>administrator</w:t>
       </w:r>
@@ -274,7 +273,6 @@
       </w:r>
       <w:bookmarkEnd w:id="4"/>
       <w:bookmarkEnd w:id="5"/>
-      <w:bookmarkEnd w:id="6"/>
     </w:p>
     <w:tbl>
       <w:tblPr>
@@ -594,7 +592,7 @@
           <w:numId w:val="3"/>
         </w:numPr>
       </w:pPr>
-      <w:bookmarkStart w:id="7" w:name="_Hlk509506958"/>
+      <w:bookmarkStart w:id="6" w:name="_Hlk509506958"/>
       <w:r>
         <w:t>Failure flow 1</w:t>
       </w:r>
@@ -619,7 +617,7 @@
       <w:r>
         <w:t xml:space="preserve"> </w:t>
       </w:r>
-      <w:bookmarkEnd w:id="7"/>
+      <w:bookmarkEnd w:id="6"/>
       <w:r>
         <w:t>then</w:t>
       </w:r>
@@ -809,17 +807,20 @@
         <w:pStyle w:val="ListParagraph"/>
         <w:ind w:left="792"/>
       </w:pPr>
-      <w:bookmarkStart w:id="8" w:name="_Hlk509585084"/>
+      <w:bookmarkStart w:id="7" w:name="_Hlk509585084"/>
       <w:r>
         <w:t>If at step 2.</w:t>
       </w:r>
       <w:r>
-        <w:t>5</w:t>
-      </w:r>
-      <w:r>
-        <w:t xml:space="preserve"> of the normal flow the record fails to be added, then</w:t>
-      </w:r>
-      <w:bookmarkEnd w:id="8"/>
+        <w:t>7</w:t>
+      </w:r>
+      <w:r>
+        <w:t xml:space="preserve"> of the normal flow </w:t>
+      </w:r>
+      <w:bookmarkEnd w:id="7"/>
+      <w:r>
+        <w:t>a check of the new user record shows that incorrect permissions have been given</w:t>
+      </w:r>
       <w:r>
         <w:t>:</w:t>
       </w:r>
@@ -843,7 +844,103 @@
             <w:pPr>
               <w:jc w:val="center"/>
             </w:pPr>
-            <w:bookmarkStart w:id="9" w:name="_Hlk509585180"/>
+            <w:bookmarkStart w:id="8" w:name="_Hlk509585180"/>
+            <w:r>
+              <w:t>Actor</w:t>
+            </w:r>
+          </w:p>
+        </w:tc>
+        <w:tc>
+          <w:tcPr>
+            <w:tcW w:w="4508" w:type="dxa"/>
+          </w:tcPr>
+          <w:p>
+            <w:pPr>
+              <w:jc w:val="center"/>
+            </w:pPr>
+            <w:r>
+              <w:t>System</w:t>
+            </w:r>
+          </w:p>
+        </w:tc>
+      </w:tr>
+      <w:tr>
+        <w:tc>
+          <w:tcPr>
+            <w:tcW w:w="4508" w:type="dxa"/>
+          </w:tcPr>
+          <w:p>
+            <w:pPr>
+              <w:pStyle w:val="ListParagraph"/>
+              <w:numPr>
+                <w:ilvl w:val="0"/>
+                <w:numId w:val="21"/>
+              </w:numPr>
+              <w:ind w:left="454" w:hanging="454"/>
+            </w:pPr>
+            <w:r>
+              <w:t>Administrator updates user account by going through the Use Case Manage User Details/</w:t>
+            </w:r>
+            <w:bookmarkStart w:id="9" w:name="_GoBack"/>
+            <w:bookmarkEnd w:id="9"/>
+            <w:r>
+              <w:t>Preferences</w:t>
+            </w:r>
+          </w:p>
+        </w:tc>
+        <w:tc>
+          <w:tcPr>
+            <w:tcW w:w="4508" w:type="dxa"/>
+          </w:tcPr>
+          <w:p/>
+        </w:tc>
+      </w:tr>
+      <w:bookmarkEnd w:id="8"/>
+    </w:tbl>
+    <w:p/>
+    <w:p>
+      <w:pPr>
+        <w:pStyle w:val="ListParagraph"/>
+        <w:numPr>
+          <w:ilvl w:val="1"/>
+          <w:numId w:val="3"/>
+        </w:numPr>
+      </w:pPr>
+      <w:r>
+        <w:t>Failure flow 3</w:t>
+      </w:r>
+    </w:p>
+    <w:p>
+      <w:pPr>
+        <w:pStyle w:val="ListParagraph"/>
+        <w:ind w:left="792"/>
+      </w:pPr>
+      <w:r>
+        <w:t>If at step 2.5 of the normal flow the record fails to be added, then</w:t>
+      </w:r>
+      <w:r>
+        <w:t>:</w:t>
+      </w:r>
+    </w:p>
+    <w:tbl>
+      <w:tblPr>
+        <w:tblStyle w:val="TableGrid"/>
+        <w:tblW w:w="0" w:type="auto"/>
+        <w:tblLook w:val="04A0" w:firstRow="1" w:lastRow="0" w:firstColumn="1" w:lastColumn="0" w:noHBand="0" w:noVBand="1"/>
+      </w:tblPr>
+      <w:tblGrid>
+        <w:gridCol w:w="4508"/>
+        <w:gridCol w:w="4508"/>
+      </w:tblGrid>
+      <w:tr>
+        <w:tc>
+          <w:tcPr>
+            <w:tcW w:w="4508" w:type="dxa"/>
+          </w:tcPr>
+          <w:p>
+            <w:pPr>
+              <w:jc w:val="center"/>
+            </w:pPr>
             <w:r>
               <w:t>Actor</w:t>
             </w:r>
@@ -884,27 +981,19 @@
               <w:ind w:left="454" w:hanging="454"/>
             </w:pPr>
             <w:r>
-              <w:t>The system displays a failure</w:t>
-            </w:r>
-            <w:r>
-              <w:t xml:space="preserve"> to add user</w:t>
-            </w:r>
-            <w:r>
-              <w:t xml:space="preserve"> message to the </w:t>
-            </w:r>
-            <w:r>
-              <w:t>administrator</w:t>
-            </w:r>
-            <w:r>
-              <w:t>.</w:t>
+              <w:t>The system displays a failure to add user message to the administrator.</w:t>
             </w:r>
           </w:p>
         </w:tc>
       </w:tr>
-      <w:bookmarkEnd w:id="9"/>
     </w:tbl>
     <w:p/>
-    <w:p/>
+    <w:p>
+      <w:pPr>
+        <w:pStyle w:val="ListParagraph"/>
+        <w:ind w:left="792"/>
+      </w:pPr>
+    </w:p>
     <w:p>
       <w:pPr>
         <w:pStyle w:val="ListParagraph"/>
@@ -1070,13 +1159,8 @@
             <w:pStyle w:val="Header"/>
           </w:pPr>
           <w:r>
-            <w:t xml:space="preserve">Team </w:t>
+            <w:t>Team Pharmacon</w:t>
           </w:r>
-          <w:proofErr w:type="spellStart"/>
-          <w:r>
-            <w:t>Pharmacon</w:t>
-          </w:r>
-          <w:proofErr w:type="spellEnd"/>
         </w:p>
       </w:tc>
     </w:tr>
@@ -1794,6 +1878,95 @@
     </w:lvl>
   </w:abstractNum>
   <w:abstractNum w:abstractNumId="7" w15:restartNumberingAfterBreak="0">
+    <w:nsid w:val="2AF82A3E"/>
+    <w:multiLevelType w:val="hybridMultilevel"/>
+    <w:tmpl w:val="89C60C9A"/>
+    <w:lvl w:ilvl="0" w:tplc="20DE529C">
+      <w:start w:val="1"/>
+      <w:numFmt w:val="decimal"/>
+      <w:lvlText w:val="1.7.%1:"/>
+      <w:lvlJc w:val="left"/>
+      <w:pPr>
+        <w:ind w:left="720" w:hanging="360"/>
+      </w:pPr>
+      <w:rPr>
+        <w:rFonts w:hint="default"/>
+      </w:rPr>
+    </w:lvl>
+    <w:lvl w:ilvl="1" w:tplc="0C090019" w:tentative="1">
+      <w:start w:val="1"/>
+      <w:numFmt w:val="lowerLetter"/>
+      <w:lvlText w:val="%2."/>
+      <w:lvlJc w:val="left"/>
+      <w:pPr>
+        <w:ind w:left="1440" w:hanging="360"/>
+      </w:pPr>
+    </w:lvl>
+    <w:lvl w:ilvl="2" w:tplc="0C09001B" w:tentative="1">
+      <w:start w:val="1"/>
+      <w:numFmt w:val="lowerRoman"/>
+      <w:lvlText w:val="%3."/>
+      <w:lvlJc w:val="right"/>
+      <w:pPr>
+        <w:ind w:left="2160" w:hanging="180"/>
+      </w:pPr>
+    </w:lvl>
+    <w:lvl w:ilvl="3" w:tplc="0C09000F" w:tentative="1">
+      <w:start w:val="1"/>
+      <w:numFmt w:val="decimal"/>
+      <w:lvlText w:val="%4."/>
+      <w:lvlJc w:val="left"/>
+      <w:pPr>
+        <w:ind w:left="2880" w:hanging="360"/>
+      </w:pPr>
+    </w:lvl>
+    <w:lvl w:ilvl="4" w:tplc="0C090019" w:tentative="1">
+      <w:start w:val="1"/>
+      <w:numFmt w:val="lowerLetter"/>
+      <w:lvlText w:val="%5."/>
+      <w:lvlJc w:val="left"/>
+      <w:pPr>
+        <w:ind w:left="3600" w:hanging="360"/>
+      </w:pPr>
+    </w:lvl>
+    <w:lvl w:ilvl="5" w:tplc="0C09001B" w:tentative="1">
+      <w:start w:val="1"/>
+      <w:numFmt w:val="lowerRoman"/>
+      <w:lvlText w:val="%6."/>
+      <w:lvlJc w:val="right"/>
+      <w:pPr>
+        <w:ind w:left="4320" w:hanging="180"/>
+      </w:pPr>
+    </w:lvl>
+    <w:lvl w:ilvl="6" w:tplc="0C09000F" w:tentative="1">
+      <w:start w:val="1"/>
+      <w:numFmt w:val="decimal"/>
+      <w:lvlText w:val="%7."/>
+      <w:lvlJc w:val="left"/>
+      <w:pPr>
+        <w:ind w:left="5040" w:hanging="360"/>
+      </w:pPr>
+    </w:lvl>
+    <w:lvl w:ilvl="7" w:tplc="0C090019" w:tentative="1">
+      <w:start w:val="1"/>
+      <w:numFmt w:val="lowerLetter"/>
+      <w:lvlText w:val="%8."/>
+      <w:lvlJc w:val="left"/>
+      <w:pPr>
+        <w:ind w:left="5760" w:hanging="360"/>
+      </w:pPr>
+    </w:lvl>
+    <w:lvl w:ilvl="8" w:tplc="0C09001B" w:tentative="1">
+      <w:start w:val="1"/>
+      <w:numFmt w:val="lowerRoman"/>
+      <w:lvlText w:val="%9."/>
+      <w:lvlJc w:val="right"/>
+      <w:pPr>
+        <w:ind w:left="6480" w:hanging="180"/>
+      </w:pPr>
+    </w:lvl>
+  </w:abstractNum>
+  <w:abstractNum w:abstractNumId="8" w15:restartNumberingAfterBreak="0">
     <w:nsid w:val="2C2C49BF"/>
     <w:multiLevelType w:val="hybridMultilevel"/>
     <w:tmpl w:val="05BAED1A"/>
@@ -1882,7 +2055,7 @@
       </w:pPr>
     </w:lvl>
   </w:abstractNum>
-  <w:abstractNum w:abstractNumId="8" w15:restartNumberingAfterBreak="0">
+  <w:abstractNum w:abstractNumId="9" w15:restartNumberingAfterBreak="0">
     <w:nsid w:val="30487572"/>
     <w:multiLevelType w:val="hybridMultilevel"/>
     <w:tmpl w:val="C2968FFA"/>
@@ -1971,7 +2144,120 @@
       </w:pPr>
     </w:lvl>
   </w:abstractNum>
-  <w:abstractNum w:abstractNumId="9" w15:restartNumberingAfterBreak="0">
+  <w:abstractNum w:abstractNumId="10" w15:restartNumberingAfterBreak="0">
+    <w:nsid w:val="38597471"/>
+    <w:multiLevelType w:val="multilevel"/>
+    <w:tmpl w:val="00E8284A"/>
+    <w:lvl w:ilvl="0">
+      <w:start w:val="1"/>
+      <w:numFmt w:val="decimal"/>
+      <w:lvlText w:val="%1."/>
+      <w:lvlJc w:val="left"/>
+      <w:pPr>
+        <w:ind w:left="360" w:hanging="360"/>
+      </w:pPr>
+      <w:rPr>
+        <w:rFonts w:hint="default"/>
+      </w:rPr>
+    </w:lvl>
+    <w:lvl w:ilvl="1">
+      <w:start w:val="1"/>
+      <w:numFmt w:val="decimal"/>
+      <w:lvlText w:val="%1.%2."/>
+      <w:lvlJc w:val="left"/>
+      <w:pPr>
+        <w:ind w:left="792" w:hanging="432"/>
+      </w:pPr>
+      <w:rPr>
+        <w:rFonts w:hint="default"/>
+      </w:rPr>
+    </w:lvl>
+    <w:lvl w:ilvl="2">
+      <w:start w:val="1"/>
+      <w:numFmt w:val="decimal"/>
+      <w:lvlText w:val="%1.%2.%3."/>
+      <w:lvlJc w:val="left"/>
+      <w:pPr>
+        <w:ind w:left="1224" w:hanging="504"/>
+      </w:pPr>
+      <w:rPr>
+        <w:rFonts w:hint="default"/>
+      </w:rPr>
+    </w:lvl>
+    <w:lvl w:ilvl="3">
+      <w:start w:val="1"/>
+      <w:numFmt w:val="decimal"/>
+      <w:lvlText w:val="%1.%2.%3.%4."/>
+      <w:lvlJc w:val="left"/>
+      <w:pPr>
+        <w:ind w:left="1728" w:hanging="648"/>
+      </w:pPr>
+      <w:rPr>
+        <w:rFonts w:hint="default"/>
+      </w:rPr>
+    </w:lvl>
+    <w:lvl w:ilvl="4">
+      <w:start w:val="1"/>
+      <w:numFmt w:val="decimal"/>
+      <w:lvlText w:val="%1.%2.%3.%4.%5."/>
+      <w:lvlJc w:val="left"/>
+      <w:pPr>
+        <w:ind w:left="2232" w:hanging="792"/>
+      </w:pPr>
+      <w:rPr>
+        <w:rFonts w:hint="default"/>
+      </w:rPr>
+    </w:lvl>
+    <w:lvl w:ilvl="5">
+      <w:start w:val="1"/>
+      <w:numFmt w:val="decimal"/>
+      <w:lvlText w:val="%1.%2.%3.%4.%5.%6."/>
+      <w:lvlJc w:val="left"/>
+      <w:pPr>
+        <w:ind w:left="2736" w:hanging="936"/>
+      </w:pPr>
+      <w:rPr>
+        <w:rFonts w:hint="default"/>
+      </w:rPr>
+    </w:lvl>
+    <w:lvl w:ilvl="6">
+      <w:start w:val="1"/>
+      <w:numFmt w:val="decimal"/>
+      <w:lvlText w:val="%1.%2.%3.%4.%5.%6.%7."/>
+      <w:lvlJc w:val="left"/>
+      <w:pPr>
+        <w:ind w:left="3240" w:hanging="1080"/>
+      </w:pPr>
+      <w:rPr>
+        <w:rFonts w:hint="default"/>
+      </w:rPr>
+    </w:lvl>
+    <w:lvl w:ilvl="7">
+      <w:start w:val="1"/>
+      <w:numFmt w:val="decimal"/>
+      <w:lvlText w:val="%1.%2.%3.%4.%5.%6.%7.%8."/>
+      <w:lvlJc w:val="left"/>
+      <w:pPr>
+        <w:ind w:left="3744" w:hanging="1224"/>
+      </w:pPr>
+      <w:rPr>
+        <w:rFonts w:hint="default"/>
+      </w:rPr>
+    </w:lvl>
+    <w:lvl w:ilvl="8">
+      <w:start w:val="1"/>
+      <w:numFmt w:val="decimal"/>
+      <w:lvlText w:val="%1.%2.%3.%4.%5.%6.%7.%8.%9."/>
+      <w:lvlJc w:val="left"/>
+      <w:pPr>
+        <w:ind w:left="4320" w:hanging="1440"/>
+      </w:pPr>
+      <w:rPr>
+        <w:rFonts w:hint="default"/>
+      </w:rPr>
+    </w:lvl>
+  </w:abstractNum>
+  <w:abstractNum w:abstractNumId="11" w15:restartNumberingAfterBreak="0">
     <w:nsid w:val="4DB01CDE"/>
     <w:multiLevelType w:val="hybridMultilevel"/>
     <w:tmpl w:val="65247822"/>
@@ -2060,7 +2346,7 @@
       </w:pPr>
     </w:lvl>
   </w:abstractNum>
-  <w:abstractNum w:abstractNumId="10" w15:restartNumberingAfterBreak="0">
+  <w:abstractNum w:abstractNumId="12" w15:restartNumberingAfterBreak="0">
     <w:nsid w:val="506879FF"/>
     <w:multiLevelType w:val="multilevel"/>
     <w:tmpl w:val="00E8284A"/>
@@ -2173,7 +2459,7 @@
       </w:rPr>
     </w:lvl>
   </w:abstractNum>
-  <w:abstractNum w:abstractNumId="11" w15:restartNumberingAfterBreak="0">
+  <w:abstractNum w:abstractNumId="13" w15:restartNumberingAfterBreak="0">
     <w:nsid w:val="54312A74"/>
     <w:multiLevelType w:val="hybridMultilevel"/>
     <w:tmpl w:val="5ACCD924"/>
@@ -2262,7 +2548,7 @@
       </w:pPr>
     </w:lvl>
   </w:abstractNum>
-  <w:abstractNum w:abstractNumId="12" w15:restartNumberingAfterBreak="0">
+  <w:abstractNum w:abstractNumId="14" w15:restartNumberingAfterBreak="0">
     <w:nsid w:val="60CD5284"/>
     <w:multiLevelType w:val="hybridMultilevel"/>
     <w:tmpl w:val="B546B902"/>
@@ -2351,7 +2637,7 @@
       </w:pPr>
     </w:lvl>
   </w:abstractNum>
-  <w:abstractNum w:abstractNumId="13" w15:restartNumberingAfterBreak="0">
+  <w:abstractNum w:abstractNumId="15" w15:restartNumberingAfterBreak="0">
     <w:nsid w:val="65594F1F"/>
     <w:multiLevelType w:val="hybridMultilevel"/>
     <w:tmpl w:val="3A3EE03E"/>
@@ -2440,7 +2726,7 @@
       </w:pPr>
     </w:lvl>
   </w:abstractNum>
-  <w:abstractNum w:abstractNumId="14" w15:restartNumberingAfterBreak="0">
+  <w:abstractNum w:abstractNumId="16" w15:restartNumberingAfterBreak="0">
     <w:nsid w:val="67B13932"/>
     <w:multiLevelType w:val="hybridMultilevel"/>
     <w:tmpl w:val="4FA62262"/>
@@ -2552,7 +2838,7 @@
       </w:rPr>
     </w:lvl>
   </w:abstractNum>
-  <w:abstractNum w:abstractNumId="15" w15:restartNumberingAfterBreak="0">
+  <w:abstractNum w:abstractNumId="17" w15:restartNumberingAfterBreak="0">
     <w:nsid w:val="69702896"/>
     <w:multiLevelType w:val="hybridMultilevel"/>
     <w:tmpl w:val="41189120"/>
@@ -2641,7 +2927,7 @@
       </w:pPr>
     </w:lvl>
   </w:abstractNum>
-  <w:abstractNum w:abstractNumId="16" w15:restartNumberingAfterBreak="0">
+  <w:abstractNum w:abstractNumId="18" w15:restartNumberingAfterBreak="0">
     <w:nsid w:val="72156B20"/>
     <w:multiLevelType w:val="hybridMultilevel"/>
     <w:tmpl w:val="CEBCBECA"/>
@@ -2730,7 +3016,7 @@
       </w:pPr>
     </w:lvl>
   </w:abstractNum>
-  <w:abstractNum w:abstractNumId="17" w15:restartNumberingAfterBreak="0">
+  <w:abstractNum w:abstractNumId="19" w15:restartNumberingAfterBreak="0">
     <w:nsid w:val="79BB4194"/>
     <w:multiLevelType w:val="multilevel"/>
     <w:tmpl w:val="0A384DE6"/>
@@ -2843,7 +3129,7 @@
       </w:rPr>
     </w:lvl>
   </w:abstractNum>
-  <w:abstractNum w:abstractNumId="18" w15:restartNumberingAfterBreak="0">
+  <w:abstractNum w:abstractNumId="20" w15:restartNumberingAfterBreak="0">
     <w:nsid w:val="7F5F2546"/>
     <w:multiLevelType w:val="hybridMultilevel"/>
     <w:tmpl w:val="F5B4947E"/>
@@ -2933,7 +3219,7 @@
     </w:lvl>
   </w:abstractNum>
   <w:num w:numId="1">
-    <w:abstractNumId w:val="7"/>
+    <w:abstractNumId w:val="8"/>
   </w:num>
   <w:num w:numId="2">
     <w:abstractNumId w:val="3"/>
@@ -2942,16 +3228,16 @@
     <w:abstractNumId w:val="6"/>
   </w:num>
   <w:num w:numId="4">
-    <w:abstractNumId w:val="8"/>
+    <w:abstractNumId w:val="9"/>
   </w:num>
   <w:num w:numId="5">
     <w:abstractNumId w:val="5"/>
   </w:num>
   <w:num w:numId="6">
-    <w:abstractNumId w:val="14"/>
+    <w:abstractNumId w:val="16"/>
   </w:num>
   <w:num w:numId="7">
-    <w:abstractNumId w:val="13"/>
+    <w:abstractNumId w:val="15"/>
   </w:num>
   <w:num w:numId="8">
     <w:abstractNumId w:val="4"/>
@@ -2963,31 +3249,37 @@
     <w:abstractNumId w:val="1"/>
   </w:num>
   <w:num w:numId="11">
+    <w:abstractNumId w:val="20"/>
+  </w:num>
+  <w:num w:numId="12">
     <w:abstractNumId w:val="18"/>
   </w:num>
-  <w:num w:numId="12">
-    <w:abstractNumId w:val="16"/>
-  </w:num>
   <w:num w:numId="13">
-    <w:abstractNumId w:val="10"/>
+    <w:abstractNumId w:val="12"/>
   </w:num>
   <w:num w:numId="14">
-    <w:abstractNumId w:val="17"/>
+    <w:abstractNumId w:val="19"/>
   </w:num>
   <w:num w:numId="15">
-    <w:abstractNumId w:val="12"/>
+    <w:abstractNumId w:val="14"/>
   </w:num>
   <w:num w:numId="16">
     <w:abstractNumId w:val="0"/>
   </w:num>
   <w:num w:numId="17">
-    <w:abstractNumId w:val="9"/>
+    <w:abstractNumId w:val="11"/>
   </w:num>
   <w:num w:numId="18">
-    <w:abstractNumId w:val="11"/>
+    <w:abstractNumId w:val="13"/>
   </w:num>
   <w:num w:numId="19">
-    <w:abstractNumId w:val="15"/>
+    <w:abstractNumId w:val="17"/>
+  </w:num>
+  <w:num w:numId="20">
+    <w:abstractNumId w:val="10"/>
+  </w:num>
+  <w:num w:numId="21">
+    <w:abstractNumId w:val="7"/>
   </w:num>
 </w:numbering>
 </file>
@@ -3795,7 +4087,7 @@
 </file>
 
 <file path=customXml/itemProps1.xml><?xml version="1.0" encoding="utf-8"?>
-<ds:datastoreItem xmlns:ds="http://schemas.openxmlformats.org/officeDocument/2006/customXml" ds:itemID="{A0D9CFEB-0580-476C-913E-02F81965FCF7}">
+<ds:datastoreItem xmlns:ds="http://schemas.openxmlformats.org/officeDocument/2006/customXml" ds:itemID="{B42C46B1-2DC2-4535-B66E-40B89FC87CA8}">
   <ds:schemaRefs>
     <ds:schemaRef ds:uri="http://schemas.openxmlformats.org/officeDocument/2006/bibliography"/>
   </ds:schemaRefs>

</xml_diff>

<commit_message>
Update details for Full Use Case Description 9 Add a User - Normal flow
Signed-off-by: Jette McKellar <jette.mckellar@yahoo.com>
</commit_message>
<xml_diff>
--- a/documents/Use Case Descriptions/Full Use Case Description 9 Add a User.docx
+++ b/documents/Use Case Descriptions/Full Use Case Description 9 Add a User.docx
@@ -8,6 +8,8 @@
         <w:spacing w:before="0" w:after="120"/>
         <w:jc w:val="center"/>
       </w:pPr>
+      <w:bookmarkStart w:id="0" w:name="_GoBack"/>
+      <w:bookmarkEnd w:id="0"/>
       <w:r>
         <w:t>Pharmacy Error Tracker</w:t>
       </w:r>
@@ -19,10 +21,7 @@
         <w:jc w:val="center"/>
       </w:pPr>
       <w:r>
-        <w:t xml:space="preserve">Use-Case: </w:t>
-      </w:r>
-      <w:r>
-        <w:t>Add a User</w:t>
+        <w:t>Use-Case: Add a User</w:t>
       </w:r>
     </w:p>
     <w:p>
@@ -30,7 +29,7 @@
         <w:pStyle w:val="ListParagraph"/>
         <w:numPr>
           <w:ilvl w:val="0"/>
-          <w:numId w:val="3"/>
+          <w:numId w:val="5"/>
         </w:numPr>
         <w:rPr>
           <w:color w:val="2E74B5" w:themeColor="accent1" w:themeShade="BF"/>
@@ -53,10 +52,7 @@
         <w:ind w:left="1080"/>
       </w:pPr>
       <w:r>
-        <w:t xml:space="preserve">When </w:t>
-      </w:r>
-      <w:r>
-        <w:t>administrator</w:t>
+        <w:t>When administrator</w:t>
       </w:r>
     </w:p>
     <w:p>
@@ -65,10 +61,7 @@
         <w:ind w:left="1080"/>
       </w:pPr>
       <w:r>
-        <w:t xml:space="preserve">Wants </w:t>
-      </w:r>
-      <w:r>
-        <w:t>to add another user to the system, they enter the user’s details into the app</w:t>
+        <w:t>Wants to add another user to the system, they enter the user’s details into the app</w:t>
       </w:r>
     </w:p>
     <w:p>
@@ -77,10 +70,7 @@
         <w:ind w:left="1080"/>
       </w:pPr>
       <w:r>
-        <w:t xml:space="preserve">So that </w:t>
-      </w:r>
-      <w:r>
-        <w:t>the user account can be added to the system.</w:t>
+        <w:t>So that the user account can be added to the system.</w:t>
       </w:r>
     </w:p>
     <w:p>
@@ -94,7 +84,7 @@
         <w:pStyle w:val="ListParagraph"/>
         <w:numPr>
           <w:ilvl w:val="0"/>
-          <w:numId w:val="3"/>
+          <w:numId w:val="5"/>
         </w:numPr>
         <w:rPr>
           <w:color w:val="2E74B5" w:themeColor="accent1" w:themeShade="BF"/>
@@ -116,32 +106,32 @@
         <w:pStyle w:val="ListParagraph"/>
         <w:numPr>
           <w:ilvl w:val="1"/>
-          <w:numId w:val="3"/>
+          <w:numId w:val="5"/>
         </w:numPr>
       </w:pPr>
-      <w:bookmarkStart w:id="0" w:name="_Hlk509585894"/>
+      <w:bookmarkStart w:id="1" w:name="_Hlk509585894"/>
       <w:r>
         <w:t>Administrator</w:t>
-      </w:r>
-      <w:bookmarkEnd w:id="0"/>
-    </w:p>
-    <w:p>
-      <w:pPr>
-        <w:pStyle w:val="ListParagraph"/>
-        <w:numPr>
-          <w:ilvl w:val="0"/>
-          <w:numId w:val="6"/>
-        </w:numPr>
-      </w:pPr>
-      <w:bookmarkStart w:id="1" w:name="_Hlk509585911"/>
-      <w:r>
-        <w:t>A user of the system who has full permissions to add/modify/delete user accounts</w:t>
       </w:r>
       <w:bookmarkEnd w:id="1"/>
     </w:p>
     <w:p>
       <w:pPr>
         <w:pStyle w:val="ListParagraph"/>
+        <w:numPr>
+          <w:ilvl w:val="0"/>
+          <w:numId w:val="8"/>
+        </w:numPr>
+      </w:pPr>
+      <w:bookmarkStart w:id="2" w:name="_Hlk509585911"/>
+      <w:r>
+        <w:t>A user of the system who has full permissions to add/modify/delete user accounts</w:t>
+      </w:r>
+      <w:bookmarkEnd w:id="2"/>
+    </w:p>
+    <w:p>
+      <w:pPr>
+        <w:pStyle w:val="ListParagraph"/>
         <w:ind w:left="1080"/>
       </w:pPr>
     </w:p>
@@ -150,7 +140,7 @@
         <w:pStyle w:val="ListParagraph"/>
         <w:numPr>
           <w:ilvl w:val="0"/>
-          <w:numId w:val="3"/>
+          <w:numId w:val="5"/>
         </w:numPr>
         <w:rPr>
           <w:color w:val="2E74B5" w:themeColor="accent1" w:themeShade="BF"/>
@@ -172,10 +162,10 @@
         <w:pStyle w:val="ListParagraph"/>
         <w:numPr>
           <w:ilvl w:val="1"/>
-          <w:numId w:val="3"/>
+          <w:numId w:val="5"/>
         </w:numPr>
       </w:pPr>
-      <w:bookmarkStart w:id="2" w:name="_Hlk509585940"/>
+      <w:bookmarkStart w:id="3" w:name="_Hlk509585940"/>
       <w:r>
         <w:t>Pharmacy Error Tracker must be installed</w:t>
       </w:r>
@@ -185,20 +175,11 @@
         <w:pStyle w:val="ListParagraph"/>
         <w:numPr>
           <w:ilvl w:val="1"/>
-          <w:numId w:val="3"/>
+          <w:numId w:val="5"/>
         </w:numPr>
       </w:pPr>
       <w:r>
-        <w:t>A new user is</w:t>
-      </w:r>
-      <w:r>
-        <w:t xml:space="preserve"> identified</w:t>
-      </w:r>
-      <w:r>
-        <w:t xml:space="preserve"> and is</w:t>
-      </w:r>
-      <w:r>
-        <w:t xml:space="preserve"> required to be added to the system</w:t>
+        <w:t>A new user is identified and is required to be added to the system</w:t>
       </w:r>
     </w:p>
     <w:p>
@@ -206,15 +187,15 @@
         <w:pStyle w:val="ListParagraph"/>
         <w:numPr>
           <w:ilvl w:val="1"/>
-          <w:numId w:val="3"/>
+          <w:numId w:val="5"/>
         </w:numPr>
       </w:pPr>
-      <w:bookmarkStart w:id="3" w:name="_Hlk509501457"/>
+      <w:bookmarkStart w:id="4" w:name="_Hlk509501457"/>
       <w:r>
         <w:t>There is to be a user with administration permission</w:t>
       </w:r>
-      <w:bookmarkEnd w:id="2"/>
       <w:bookmarkEnd w:id="3"/>
+      <w:bookmarkEnd w:id="4"/>
     </w:p>
     <w:p>
       <w:pPr>
@@ -227,7 +208,7 @@
         <w:pStyle w:val="ListParagraph"/>
         <w:numPr>
           <w:ilvl w:val="0"/>
-          <w:numId w:val="3"/>
+          <w:numId w:val="5"/>
         </w:numPr>
         <w:rPr>
           <w:color w:val="2E74B5" w:themeColor="accent1" w:themeShade="BF"/>
@@ -254,25 +235,13 @@
           <w:szCs w:val="28"/>
         </w:rPr>
       </w:pPr>
-      <w:bookmarkStart w:id="4" w:name="_Hlk509503537"/>
+      <w:bookmarkStart w:id="5" w:name="_Hlk509503537"/>
       <w:r>
-        <w:t xml:space="preserve">The use case begins when </w:t>
+        <w:t>The use case begins when the administrator accesses the user interface for adding/managing users</w:t>
       </w:r>
-      <w:r>
-        <w:t xml:space="preserve">the </w:t>
-      </w:r>
-      <w:bookmarkStart w:id="5" w:name="_Hlk509586011"/>
-      <w:r>
-        <w:t>administrator</w:t>
-      </w:r>
-      <w:r>
-        <w:t xml:space="preserve"> </w:t>
-      </w:r>
-      <w:r>
-        <w:t>accesses the user interface for adding/managing users</w:t>
-      </w:r>
-      <w:bookmarkEnd w:id="4"/>
+      <w:bookmarkStart w:id="6" w:name="_Hlk509586011"/>
       <w:bookmarkEnd w:id="5"/>
+      <w:bookmarkEnd w:id="6"/>
     </w:p>
     <w:tbl>
       <w:tblPr>
@@ -324,20 +293,45 @@
           <w:p>
             <w:pPr>
               <w:pStyle w:val="ListParagraph"/>
+            </w:pPr>
+          </w:p>
+        </w:tc>
+        <w:tc>
+          <w:tcPr>
+            <w:tcW w:w="4508" w:type="dxa"/>
+          </w:tcPr>
+          <w:p>
+            <w:pPr>
+              <w:pStyle w:val="ListParagraph"/>
               <w:numPr>
                 <w:ilvl w:val="0"/>
-                <w:numId w:val="12"/>
+                <w:numId w:val="1"/>
+              </w:numPr>
+              <w:spacing w:line="259" w:lineRule="auto"/>
+              <w:ind w:left="454" w:hanging="454"/>
+            </w:pPr>
+            <w:r>
+              <w:t>Server returns the form for adding/managing users</w:t>
+            </w:r>
+          </w:p>
+        </w:tc>
+      </w:tr>
+      <w:tr>
+        <w:tc>
+          <w:tcPr>
+            <w:tcW w:w="4508" w:type="dxa"/>
+          </w:tcPr>
+          <w:p>
+            <w:pPr>
+              <w:pStyle w:val="ListParagraph"/>
+              <w:numPr>
+                <w:ilvl w:val="0"/>
+                <w:numId w:val="14"/>
               </w:numPr>
               <w:ind w:left="454" w:hanging="454"/>
             </w:pPr>
             <w:r>
-              <w:t>Basic information is added</w:t>
-            </w:r>
-            <w:r>
-              <w:t xml:space="preserve"> for the user</w:t>
-            </w:r>
-            <w:r>
-              <w:t xml:space="preserve"> (first name, last name)</w:t>
+              <w:t>Basic information is added for the user (first name, last name)</w:t>
             </w:r>
           </w:p>
         </w:tc>
@@ -363,7 +357,7 @@
               <w:pStyle w:val="ListParagraph"/>
               <w:numPr>
                 <w:ilvl w:val="0"/>
-                <w:numId w:val="12"/>
+                <w:numId w:val="14"/>
               </w:numPr>
               <w:ind w:left="454" w:hanging="454"/>
             </w:pPr>
@@ -394,7 +388,7 @@
               <w:pStyle w:val="ListParagraph"/>
               <w:numPr>
                 <w:ilvl w:val="0"/>
-                <w:numId w:val="12"/>
+                <w:numId w:val="14"/>
               </w:numPr>
               <w:ind w:left="454" w:hanging="454"/>
             </w:pPr>
@@ -425,7 +419,7 @@
               <w:pStyle w:val="ListParagraph"/>
               <w:numPr>
                 <w:ilvl w:val="0"/>
-                <w:numId w:val="12"/>
+                <w:numId w:val="14"/>
               </w:numPr>
               <w:ind w:left="454" w:hanging="454"/>
             </w:pPr>
@@ -456,7 +450,7 @@
               <w:pStyle w:val="ListParagraph"/>
               <w:numPr>
                 <w:ilvl w:val="0"/>
-                <w:numId w:val="12"/>
+                <w:numId w:val="14"/>
               </w:numPr>
               <w:ind w:left="454" w:hanging="454"/>
             </w:pPr>
@@ -474,7 +468,7 @@
               <w:pStyle w:val="ListParagraph"/>
               <w:numPr>
                 <w:ilvl w:val="0"/>
-                <w:numId w:val="16"/>
+                <w:numId w:val="18"/>
               </w:numPr>
               <w:ind w:left="454" w:hanging="454"/>
             </w:pPr>
@@ -505,7 +499,7 @@
               <w:pStyle w:val="ListParagraph"/>
               <w:numPr>
                 <w:ilvl w:val="0"/>
-                <w:numId w:val="16"/>
+                <w:numId w:val="18"/>
               </w:numPr>
               <w:ind w:left="454" w:hanging="454"/>
             </w:pPr>
@@ -536,7 +530,7 @@
               <w:pStyle w:val="ListParagraph"/>
               <w:numPr>
                 <w:ilvl w:val="0"/>
-                <w:numId w:val="16"/>
+                <w:numId w:val="18"/>
               </w:numPr>
               <w:ind w:left="454" w:hanging="454"/>
             </w:pPr>
@@ -567,7 +561,7 @@
         <w:pStyle w:val="ListParagraph"/>
         <w:numPr>
           <w:ilvl w:val="0"/>
-          <w:numId w:val="3"/>
+          <w:numId w:val="5"/>
         </w:numPr>
         <w:rPr>
           <w:color w:val="2E74B5" w:themeColor="accent1" w:themeShade="BF"/>
@@ -589,10 +583,10 @@
         <w:pStyle w:val="ListParagraph"/>
         <w:numPr>
           <w:ilvl w:val="1"/>
-          <w:numId w:val="3"/>
+          <w:numId w:val="5"/>
         </w:numPr>
       </w:pPr>
-      <w:bookmarkStart w:id="6" w:name="_Hlk509506958"/>
+      <w:bookmarkStart w:id="7" w:name="_Hlk509506958"/>
       <w:r>
         <w:t>Failure flow 1</w:t>
       </w:r>
@@ -603,23 +597,280 @@
         <w:ind w:left="792"/>
       </w:pPr>
       <w:r>
-        <w:t xml:space="preserve">If at step </w:t>
+        <w:t>If at step 2.5 of the normal flow the inputs are invalid, then</w:t>
       </w:r>
+      <w:bookmarkEnd w:id="7"/>
+    </w:p>
+    <w:tbl>
+      <w:tblPr>
+        <w:tblStyle w:val="TableGrid"/>
+        <w:tblW w:w="0" w:type="auto"/>
+        <w:tblLook w:val="04A0" w:firstRow="1" w:lastRow="0" w:firstColumn="1" w:lastColumn="0" w:noHBand="0" w:noVBand="1"/>
+      </w:tblPr>
+      <w:tblGrid>
+        <w:gridCol w:w="4508"/>
+        <w:gridCol w:w="4508"/>
+      </w:tblGrid>
+      <w:tr>
+        <w:tc>
+          <w:tcPr>
+            <w:tcW w:w="4508" w:type="dxa"/>
+          </w:tcPr>
+          <w:p>
+            <w:pPr>
+              <w:jc w:val="center"/>
+            </w:pPr>
+            <w:r>
+              <w:t>Actor</w:t>
+            </w:r>
+          </w:p>
+        </w:tc>
+        <w:tc>
+          <w:tcPr>
+            <w:tcW w:w="4508" w:type="dxa"/>
+          </w:tcPr>
+          <w:p>
+            <w:pPr>
+              <w:jc w:val="center"/>
+            </w:pPr>
+            <w:r>
+              <w:t>System</w:t>
+            </w:r>
+          </w:p>
+        </w:tc>
+      </w:tr>
+      <w:tr>
+        <w:tc>
+          <w:tcPr>
+            <w:tcW w:w="4508" w:type="dxa"/>
+          </w:tcPr>
+          <w:p/>
+        </w:tc>
+        <w:tc>
+          <w:tcPr>
+            <w:tcW w:w="4508" w:type="dxa"/>
+          </w:tcPr>
+          <w:p>
+            <w:pPr>
+              <w:pStyle w:val="ListParagraph"/>
+              <w:numPr>
+                <w:ilvl w:val="0"/>
+                <w:numId w:val="11"/>
+              </w:numPr>
+              <w:ind w:left="454" w:hanging="454"/>
+            </w:pPr>
+            <w:r>
+              <w:t xml:space="preserve"> The system displays a failure message to the administrator, indicating the problem field/s</w:t>
+            </w:r>
+          </w:p>
+        </w:tc>
+      </w:tr>
+      <w:tr>
+        <w:tc>
+          <w:tcPr>
+            <w:tcW w:w="4508" w:type="dxa"/>
+          </w:tcPr>
+          <w:p>
+            <w:pPr>
+              <w:pStyle w:val="ListParagraph"/>
+              <w:numPr>
+                <w:ilvl w:val="0"/>
+                <w:numId w:val="21"/>
+              </w:numPr>
+            </w:pPr>
+            <w:r>
+              <w:t>Administrator fixes error</w:t>
+            </w:r>
+          </w:p>
+        </w:tc>
+        <w:tc>
+          <w:tcPr>
+            <w:tcW w:w="4508" w:type="dxa"/>
+          </w:tcPr>
+          <w:p>
+            <w:pPr>
+              <w:pStyle w:val="ListParagraph"/>
+              <w:ind w:left="454"/>
+            </w:pPr>
+          </w:p>
+        </w:tc>
+      </w:tr>
+      <w:tr>
+        <w:tc>
+          <w:tcPr>
+            <w:tcW w:w="4508" w:type="dxa"/>
+          </w:tcPr>
+          <w:p>
+            <w:pPr>
+              <w:pStyle w:val="ListParagraph"/>
+              <w:numPr>
+                <w:ilvl w:val="0"/>
+                <w:numId w:val="21"/>
+              </w:numPr>
+            </w:pPr>
+            <w:r>
+              <w:lastRenderedPageBreak/>
+              <w:t>The administrator clicks on the “Create User” button</w:t>
+            </w:r>
+          </w:p>
+        </w:tc>
+        <w:tc>
+          <w:tcPr>
+            <w:tcW w:w="4508" w:type="dxa"/>
+          </w:tcPr>
+          <w:p>
+            <w:pPr>
+              <w:pStyle w:val="ListParagraph"/>
+              <w:numPr>
+                <w:ilvl w:val="0"/>
+                <w:numId w:val="11"/>
+              </w:numPr>
+              <w:ind w:left="454" w:hanging="454"/>
+            </w:pPr>
+            <w:r>
+              <w:t>The system checks the details are valid (inputs are sanitised)</w:t>
+            </w:r>
+          </w:p>
+        </w:tc>
+      </w:tr>
+      <w:tr>
+        <w:tc>
+          <w:tcPr>
+            <w:tcW w:w="4508" w:type="dxa"/>
+          </w:tcPr>
+          <w:p/>
+        </w:tc>
+        <w:tc>
+          <w:tcPr>
+            <w:tcW w:w="4508" w:type="dxa"/>
+          </w:tcPr>
+          <w:p>
+            <w:pPr>
+              <w:pStyle w:val="ListParagraph"/>
+              <w:numPr>
+                <w:ilvl w:val="0"/>
+                <w:numId w:val="11"/>
+              </w:numPr>
+              <w:ind w:left="454" w:hanging="454"/>
+            </w:pPr>
+            <w:r>
+              <w:t xml:space="preserve">The system adds new user to the database </w:t>
+            </w:r>
+          </w:p>
+        </w:tc>
+      </w:tr>
+    </w:tbl>
+    <w:p/>
+    <w:p>
+      <w:pPr>
+        <w:pStyle w:val="ListParagraph"/>
+        <w:numPr>
+          <w:ilvl w:val="1"/>
+          <w:numId w:val="5"/>
+        </w:numPr>
+      </w:pPr>
       <w:r>
-        <w:t>2.5</w:t>
+        <w:t>Failure flow 2</w:t>
       </w:r>
+    </w:p>
+    <w:p>
+      <w:pPr>
+        <w:pStyle w:val="ListParagraph"/>
+        <w:ind w:left="792"/>
+      </w:pPr>
+      <w:bookmarkStart w:id="8" w:name="_Hlk509585084"/>
       <w:r>
-        <w:t xml:space="preserve"> of the normal flow </w:t>
+        <w:t>If at step 2.7 of the normal flow a check of the new user record shows that incorrect permissions have been given:</w:t>
       </w:r>
+      <w:bookmarkEnd w:id="8"/>
+    </w:p>
+    <w:tbl>
+      <w:tblPr>
+        <w:tblStyle w:val="TableGrid"/>
+        <w:tblW w:w="0" w:type="auto"/>
+        <w:tblLook w:val="04A0" w:firstRow="1" w:lastRow="0" w:firstColumn="1" w:lastColumn="0" w:noHBand="0" w:noVBand="1"/>
+      </w:tblPr>
+      <w:tblGrid>
+        <w:gridCol w:w="4508"/>
+        <w:gridCol w:w="4508"/>
+      </w:tblGrid>
+      <w:tr>
+        <w:tc>
+          <w:tcPr>
+            <w:tcW w:w="4508" w:type="dxa"/>
+          </w:tcPr>
+          <w:p>
+            <w:pPr>
+              <w:jc w:val="center"/>
+            </w:pPr>
+            <w:bookmarkStart w:id="9" w:name="_Hlk509585180"/>
+            <w:r>
+              <w:t>Actor</w:t>
+            </w:r>
+          </w:p>
+        </w:tc>
+        <w:tc>
+          <w:tcPr>
+            <w:tcW w:w="4508" w:type="dxa"/>
+          </w:tcPr>
+          <w:p>
+            <w:pPr>
+              <w:jc w:val="center"/>
+            </w:pPr>
+            <w:r>
+              <w:t>System</w:t>
+            </w:r>
+          </w:p>
+        </w:tc>
+      </w:tr>
+      <w:tr>
+        <w:tc>
+          <w:tcPr>
+            <w:tcW w:w="4508" w:type="dxa"/>
+          </w:tcPr>
+          <w:p>
+            <w:pPr>
+              <w:pStyle w:val="ListParagraph"/>
+              <w:numPr>
+                <w:ilvl w:val="0"/>
+                <w:numId w:val="23"/>
+              </w:numPr>
+              <w:ind w:left="454" w:hanging="454"/>
+            </w:pPr>
+            <w:r>
+              <w:t>Administrator updates user account by going through the Use Case Manage User Details/Preferences</w:t>
+            </w:r>
+          </w:p>
+        </w:tc>
+        <w:tc>
+          <w:tcPr>
+            <w:tcW w:w="4508" w:type="dxa"/>
+          </w:tcPr>
+          <w:p/>
+        </w:tc>
+      </w:tr>
+      <w:bookmarkEnd w:id="9"/>
+    </w:tbl>
+    <w:p/>
+    <w:p>
+      <w:pPr>
+        <w:pStyle w:val="ListParagraph"/>
+        <w:numPr>
+          <w:ilvl w:val="1"/>
+          <w:numId w:val="5"/>
+        </w:numPr>
+      </w:pPr>
       <w:r>
-        <w:t>the inputs are invalid,</w:t>
+        <w:t>Failure flow 3</w:t>
       </w:r>
+    </w:p>
+    <w:p>
+      <w:pPr>
+        <w:pStyle w:val="ListParagraph"/>
+        <w:ind w:left="792"/>
+      </w:pPr>
       <w:r>
-        <w:t xml:space="preserve"> </w:t>
-      </w:r>
-      <w:bookmarkEnd w:id="6"/>
-      <w:r>
-        <w:t>then</w:t>
+        <w:t>If at step 2.5 of the normal flow the record fails to be added, then:</w:t>
       </w:r>
     </w:p>
     <w:tbl>
@@ -676,307 +927,7 @@
               <w:pStyle w:val="ListParagraph"/>
               <w:numPr>
                 <w:ilvl w:val="0"/>
-                <w:numId w:val="9"/>
-              </w:numPr>
-              <w:ind w:left="454" w:hanging="454"/>
-            </w:pPr>
-            <w:r>
-              <w:t xml:space="preserve"> The system displays a failure message to the </w:t>
-            </w:r>
-            <w:r>
-              <w:t>administrator</w:t>
-            </w:r>
-            <w:r>
-              <w:t>, indicating the problem field</w:t>
-            </w:r>
-            <w:r>
-              <w:t>/s</w:t>
-            </w:r>
-          </w:p>
-        </w:tc>
-      </w:tr>
-      <w:tr>
-        <w:tc>
-          <w:tcPr>
-            <w:tcW w:w="4508" w:type="dxa"/>
-          </w:tcPr>
-          <w:p>
-            <w:pPr>
-              <w:pStyle w:val="ListParagraph"/>
-              <w:numPr>
-                <w:ilvl w:val="0"/>
-                <w:numId w:val="19"/>
-              </w:numPr>
-            </w:pPr>
-            <w:r>
-              <w:t>Administrator fixes error</w:t>
-            </w:r>
-          </w:p>
-        </w:tc>
-        <w:tc>
-          <w:tcPr>
-            <w:tcW w:w="4508" w:type="dxa"/>
-          </w:tcPr>
-          <w:p>
-            <w:pPr>
-              <w:pStyle w:val="ListParagraph"/>
-              <w:ind w:left="454"/>
-            </w:pPr>
-          </w:p>
-        </w:tc>
-      </w:tr>
-      <w:tr>
-        <w:tc>
-          <w:tcPr>
-            <w:tcW w:w="4508" w:type="dxa"/>
-          </w:tcPr>
-          <w:p>
-            <w:pPr>
-              <w:pStyle w:val="ListParagraph"/>
-              <w:numPr>
-                <w:ilvl w:val="0"/>
-                <w:numId w:val="19"/>
-              </w:numPr>
-            </w:pPr>
-            <w:r>
-              <w:t>The administrator clicks on the “Create User” button</w:t>
-            </w:r>
-          </w:p>
-        </w:tc>
-        <w:tc>
-          <w:tcPr>
-            <w:tcW w:w="4508" w:type="dxa"/>
-          </w:tcPr>
-          <w:p>
-            <w:pPr>
-              <w:pStyle w:val="ListParagraph"/>
-              <w:numPr>
-                <w:ilvl w:val="0"/>
-                <w:numId w:val="9"/>
-              </w:numPr>
-              <w:ind w:left="454" w:hanging="454"/>
-            </w:pPr>
-            <w:r>
-              <w:t>The system checks the details are valid (inputs are sanitised)</w:t>
-            </w:r>
-          </w:p>
-        </w:tc>
-      </w:tr>
-      <w:tr>
-        <w:tc>
-          <w:tcPr>
-            <w:tcW w:w="4508" w:type="dxa"/>
-          </w:tcPr>
-          <w:p/>
-        </w:tc>
-        <w:tc>
-          <w:tcPr>
-            <w:tcW w:w="4508" w:type="dxa"/>
-          </w:tcPr>
-          <w:p>
-            <w:pPr>
-              <w:pStyle w:val="ListParagraph"/>
-              <w:numPr>
-                <w:ilvl w:val="0"/>
-                <w:numId w:val="9"/>
-              </w:numPr>
-              <w:ind w:left="454" w:hanging="454"/>
-            </w:pPr>
-            <w:r>
-              <w:t xml:space="preserve">The system adds new user to the database </w:t>
-            </w:r>
-          </w:p>
-        </w:tc>
-      </w:tr>
-    </w:tbl>
-    <w:p/>
-    <w:p>
-      <w:pPr>
-        <w:pStyle w:val="ListParagraph"/>
-        <w:numPr>
-          <w:ilvl w:val="1"/>
-          <w:numId w:val="3"/>
-        </w:numPr>
-      </w:pPr>
-      <w:r>
-        <w:t>Failure flow 2</w:t>
-      </w:r>
-    </w:p>
-    <w:p>
-      <w:pPr>
-        <w:pStyle w:val="ListParagraph"/>
-        <w:ind w:left="792"/>
-      </w:pPr>
-      <w:bookmarkStart w:id="7" w:name="_Hlk509585084"/>
-      <w:r>
-        <w:t>If at step 2.</w:t>
-      </w:r>
-      <w:r>
-        <w:t>7</w:t>
-      </w:r>
-      <w:r>
-        <w:t xml:space="preserve"> of the normal flow </w:t>
-      </w:r>
-      <w:bookmarkEnd w:id="7"/>
-      <w:r>
-        <w:t>a check of the new user record shows that incorrect permissions have been given</w:t>
-      </w:r>
-      <w:r>
-        <w:t>:</w:t>
-      </w:r>
-    </w:p>
-    <w:tbl>
-      <w:tblPr>
-        <w:tblStyle w:val="TableGrid"/>
-        <w:tblW w:w="0" w:type="auto"/>
-        <w:tblLook w:val="04A0" w:firstRow="1" w:lastRow="0" w:firstColumn="1" w:lastColumn="0" w:noHBand="0" w:noVBand="1"/>
-      </w:tblPr>
-      <w:tblGrid>
-        <w:gridCol w:w="4508"/>
-        <w:gridCol w:w="4508"/>
-      </w:tblGrid>
-      <w:tr>
-        <w:tc>
-          <w:tcPr>
-            <w:tcW w:w="4508" w:type="dxa"/>
-          </w:tcPr>
-          <w:p>
-            <w:pPr>
-              <w:jc w:val="center"/>
-            </w:pPr>
-            <w:bookmarkStart w:id="8" w:name="_Hlk509585180"/>
-            <w:r>
-              <w:t>Actor</w:t>
-            </w:r>
-          </w:p>
-        </w:tc>
-        <w:tc>
-          <w:tcPr>
-            <w:tcW w:w="4508" w:type="dxa"/>
-          </w:tcPr>
-          <w:p>
-            <w:pPr>
-              <w:jc w:val="center"/>
-            </w:pPr>
-            <w:r>
-              <w:t>System</w:t>
-            </w:r>
-          </w:p>
-        </w:tc>
-      </w:tr>
-      <w:tr>
-        <w:tc>
-          <w:tcPr>
-            <w:tcW w:w="4508" w:type="dxa"/>
-          </w:tcPr>
-          <w:p>
-            <w:pPr>
-              <w:pStyle w:val="ListParagraph"/>
-              <w:numPr>
-                <w:ilvl w:val="0"/>
-                <w:numId w:val="21"/>
-              </w:numPr>
-              <w:ind w:left="454" w:hanging="454"/>
-            </w:pPr>
-            <w:r>
-              <w:t>Administrator updates user account by going through the Use Case Manage User Details/</w:t>
-            </w:r>
-            <w:bookmarkStart w:id="9" w:name="_GoBack"/>
-            <w:bookmarkEnd w:id="9"/>
-            <w:r>
-              <w:t>Preferences</w:t>
-            </w:r>
-          </w:p>
-        </w:tc>
-        <w:tc>
-          <w:tcPr>
-            <w:tcW w:w="4508" w:type="dxa"/>
-          </w:tcPr>
-          <w:p/>
-        </w:tc>
-      </w:tr>
-      <w:bookmarkEnd w:id="8"/>
-    </w:tbl>
-    <w:p/>
-    <w:p>
-      <w:pPr>
-        <w:pStyle w:val="ListParagraph"/>
-        <w:numPr>
-          <w:ilvl w:val="1"/>
-          <w:numId w:val="3"/>
-        </w:numPr>
-      </w:pPr>
-      <w:r>
-        <w:t>Failure flow 3</w:t>
-      </w:r>
-    </w:p>
-    <w:p>
-      <w:pPr>
-        <w:pStyle w:val="ListParagraph"/>
-        <w:ind w:left="792"/>
-      </w:pPr>
-      <w:r>
-        <w:t>If at step 2.5 of the normal flow the record fails to be added, then</w:t>
-      </w:r>
-      <w:r>
-        <w:t>:</w:t>
-      </w:r>
-    </w:p>
-    <w:tbl>
-      <w:tblPr>
-        <w:tblStyle w:val="TableGrid"/>
-        <w:tblW w:w="0" w:type="auto"/>
-        <w:tblLook w:val="04A0" w:firstRow="1" w:lastRow="0" w:firstColumn="1" w:lastColumn="0" w:noHBand="0" w:noVBand="1"/>
-      </w:tblPr>
-      <w:tblGrid>
-        <w:gridCol w:w="4508"/>
-        <w:gridCol w:w="4508"/>
-      </w:tblGrid>
-      <w:tr>
-        <w:tc>
-          <w:tcPr>
-            <w:tcW w:w="4508" w:type="dxa"/>
-          </w:tcPr>
-          <w:p>
-            <w:pPr>
-              <w:jc w:val="center"/>
-            </w:pPr>
-            <w:r>
-              <w:t>Actor</w:t>
-            </w:r>
-          </w:p>
-        </w:tc>
-        <w:tc>
-          <w:tcPr>
-            <w:tcW w:w="4508" w:type="dxa"/>
-          </w:tcPr>
-          <w:p>
-            <w:pPr>
-              <w:jc w:val="center"/>
-            </w:pPr>
-            <w:r>
-              <w:t>System</w:t>
-            </w:r>
-          </w:p>
-        </w:tc>
-      </w:tr>
-      <w:tr>
-        <w:tc>
-          <w:tcPr>
-            <w:tcW w:w="4508" w:type="dxa"/>
-          </w:tcPr>
-          <w:p/>
-        </w:tc>
-        <w:tc>
-          <w:tcPr>
-            <w:tcW w:w="4508" w:type="dxa"/>
-          </w:tcPr>
-          <w:p>
-            <w:pPr>
-              <w:pStyle w:val="ListParagraph"/>
-              <w:numPr>
-                <w:ilvl w:val="0"/>
-                <w:numId w:val="15"/>
+                <w:numId w:val="17"/>
               </w:numPr>
               <w:ind w:left="454" w:hanging="454"/>
             </w:pPr>
@@ -999,7 +950,7 @@
         <w:pStyle w:val="ListParagraph"/>
         <w:numPr>
           <w:ilvl w:val="0"/>
-          <w:numId w:val="14"/>
+          <w:numId w:val="16"/>
         </w:numPr>
         <w:rPr>
           <w:color w:val="2E74B5" w:themeColor="accent1" w:themeShade="BF"/>
@@ -1021,7 +972,7 @@
         <w:pStyle w:val="ListParagraph"/>
         <w:numPr>
           <w:ilvl w:val="1"/>
-          <w:numId w:val="14"/>
+          <w:numId w:val="16"/>
         </w:numPr>
       </w:pPr>
       <w:bookmarkStart w:id="10" w:name="_Hlk509585240"/>
@@ -1034,16 +985,13 @@
         <w:pStyle w:val="ListParagraph"/>
         <w:numPr>
           <w:ilvl w:val="1"/>
-          <w:numId w:val="14"/>
+          <w:numId w:val="16"/>
         </w:numPr>
       </w:pPr>
       <w:r>
-        <w:t>The new user has access to the system as described by their role as a user/supervisor/administrator</w:t>
+        <w:t>The new user has access to the system as described by their role as a user/supervisor/administrator.</w:t>
       </w:r>
       <w:bookmarkEnd w:id="10"/>
-      <w:r>
-        <w:t>.</w:t>
-      </w:r>
     </w:p>
     <w:p>
       <w:pPr>
@@ -1159,8 +1107,13 @@
             <w:pStyle w:val="Header"/>
           </w:pPr>
           <w:r>
-            <w:t>Team Pharmacon</w:t>
+            <w:t xml:space="preserve">Team </w:t>
           </w:r>
+          <w:proofErr w:type="spellStart"/>
+          <w:r>
+            <w:t>Pharmacon</w:t>
+          </w:r>
+          <w:proofErr w:type="spellEnd"/>
         </w:p>
       </w:tc>
     </w:tr>
@@ -2145,6 +2098,92 @@
     </w:lvl>
   </w:abstractNum>
   <w:abstractNum w:abstractNumId="10" w15:restartNumberingAfterBreak="0">
+    <w:nsid w:val="30EE6440"/>
+    <w:multiLevelType w:val="hybridMultilevel"/>
+    <w:tmpl w:val="69C2AF6A"/>
+    <w:lvl w:ilvl="0" w:tplc="1438252E">
+      <w:start w:val="1"/>
+      <w:numFmt w:val="decimal"/>
+      <w:lvlText w:val="2.%1:"/>
+      <w:lvlJc w:val="left"/>
+      <w:pPr>
+        <w:ind w:left="720" w:hanging="360"/>
+      </w:pPr>
+    </w:lvl>
+    <w:lvl w:ilvl="1" w:tplc="C112828A">
+      <w:start w:val="1"/>
+      <w:numFmt w:val="lowerLetter"/>
+      <w:lvlText w:val="%2."/>
+      <w:lvlJc w:val="left"/>
+      <w:pPr>
+        <w:ind w:left="1440" w:hanging="360"/>
+      </w:pPr>
+    </w:lvl>
+    <w:lvl w:ilvl="2" w:tplc="79C29902">
+      <w:start w:val="1"/>
+      <w:numFmt w:val="lowerRoman"/>
+      <w:lvlText w:val="%3."/>
+      <w:lvlJc w:val="right"/>
+      <w:pPr>
+        <w:ind w:left="2160" w:hanging="180"/>
+      </w:pPr>
+    </w:lvl>
+    <w:lvl w:ilvl="3" w:tplc="52F86A30">
+      <w:start w:val="1"/>
+      <w:numFmt w:val="decimal"/>
+      <w:lvlText w:val="%4."/>
+      <w:lvlJc w:val="left"/>
+      <w:pPr>
+        <w:ind w:left="2880" w:hanging="360"/>
+      </w:pPr>
+    </w:lvl>
+    <w:lvl w:ilvl="4" w:tplc="5412C9BE">
+      <w:start w:val="1"/>
+      <w:numFmt w:val="lowerLetter"/>
+      <w:lvlText w:val="%5."/>
+      <w:lvlJc w:val="left"/>
+      <w:pPr>
+        <w:ind w:left="3600" w:hanging="360"/>
+      </w:pPr>
+    </w:lvl>
+    <w:lvl w:ilvl="5" w:tplc="2E96908A">
+      <w:start w:val="1"/>
+      <w:numFmt w:val="lowerRoman"/>
+      <w:lvlText w:val="%6."/>
+      <w:lvlJc w:val="right"/>
+      <w:pPr>
+        <w:ind w:left="4320" w:hanging="180"/>
+      </w:pPr>
+    </w:lvl>
+    <w:lvl w:ilvl="6" w:tplc="8FBA46E0">
+      <w:start w:val="1"/>
+      <w:numFmt w:val="decimal"/>
+      <w:lvlText w:val="%7."/>
+      <w:lvlJc w:val="left"/>
+      <w:pPr>
+        <w:ind w:left="5040" w:hanging="360"/>
+      </w:pPr>
+    </w:lvl>
+    <w:lvl w:ilvl="7" w:tplc="4EFA2C4E">
+      <w:start w:val="1"/>
+      <w:numFmt w:val="lowerLetter"/>
+      <w:lvlText w:val="%8."/>
+      <w:lvlJc w:val="left"/>
+      <w:pPr>
+        <w:ind w:left="5760" w:hanging="360"/>
+      </w:pPr>
+    </w:lvl>
+    <w:lvl w:ilvl="8" w:tplc="31B2F18E">
+      <w:start w:val="1"/>
+      <w:numFmt w:val="lowerRoman"/>
+      <w:lvlText w:val="%9."/>
+      <w:lvlJc w:val="right"/>
+      <w:pPr>
+        <w:ind w:left="6480" w:hanging="180"/>
+      </w:pPr>
+    </w:lvl>
+  </w:abstractNum>
+  <w:abstractNum w:abstractNumId="11" w15:restartNumberingAfterBreak="0">
     <w:nsid w:val="38597471"/>
     <w:multiLevelType w:val="multilevel"/>
     <w:tmpl w:val="00E8284A"/>
@@ -2257,7 +2296,93 @@
       </w:rPr>
     </w:lvl>
   </w:abstractNum>
-  <w:abstractNum w:abstractNumId="11" w15:restartNumberingAfterBreak="0">
+  <w:abstractNum w:abstractNumId="12" w15:restartNumberingAfterBreak="0">
+    <w:nsid w:val="450772BE"/>
+    <w:multiLevelType w:val="hybridMultilevel"/>
+    <w:tmpl w:val="7688AAB4"/>
+    <w:lvl w:ilvl="0" w:tplc="5726AB18">
+      <w:start w:val="5"/>
+      <w:numFmt w:val="decimal"/>
+      <w:lvlText w:val="2.%1:"/>
+      <w:lvlJc w:val="left"/>
+      <w:pPr>
+        <w:ind w:left="720" w:hanging="360"/>
+      </w:pPr>
+    </w:lvl>
+    <w:lvl w:ilvl="1" w:tplc="488EBCD6">
+      <w:start w:val="1"/>
+      <w:numFmt w:val="lowerLetter"/>
+      <w:lvlText w:val="%2."/>
+      <w:lvlJc w:val="left"/>
+      <w:pPr>
+        <w:ind w:left="1440" w:hanging="360"/>
+      </w:pPr>
+    </w:lvl>
+    <w:lvl w:ilvl="2" w:tplc="F44EEF9A">
+      <w:start w:val="1"/>
+      <w:numFmt w:val="lowerRoman"/>
+      <w:lvlText w:val="%3."/>
+      <w:lvlJc w:val="right"/>
+      <w:pPr>
+        <w:ind w:left="2160" w:hanging="180"/>
+      </w:pPr>
+    </w:lvl>
+    <w:lvl w:ilvl="3" w:tplc="7146EB1C">
+      <w:start w:val="1"/>
+      <w:numFmt w:val="decimal"/>
+      <w:lvlText w:val="%4."/>
+      <w:lvlJc w:val="left"/>
+      <w:pPr>
+        <w:ind w:left="2880" w:hanging="360"/>
+      </w:pPr>
+    </w:lvl>
+    <w:lvl w:ilvl="4" w:tplc="10226EF4">
+      <w:start w:val="1"/>
+      <w:numFmt w:val="lowerLetter"/>
+      <w:lvlText w:val="%5."/>
+      <w:lvlJc w:val="left"/>
+      <w:pPr>
+        <w:ind w:left="3600" w:hanging="360"/>
+      </w:pPr>
+    </w:lvl>
+    <w:lvl w:ilvl="5" w:tplc="E6840076">
+      <w:start w:val="1"/>
+      <w:numFmt w:val="lowerRoman"/>
+      <w:lvlText w:val="%6."/>
+      <w:lvlJc w:val="right"/>
+      <w:pPr>
+        <w:ind w:left="4320" w:hanging="180"/>
+      </w:pPr>
+    </w:lvl>
+    <w:lvl w:ilvl="6" w:tplc="F60485BA">
+      <w:start w:val="1"/>
+      <w:numFmt w:val="decimal"/>
+      <w:lvlText w:val="%7."/>
+      <w:lvlJc w:val="left"/>
+      <w:pPr>
+        <w:ind w:left="5040" w:hanging="360"/>
+      </w:pPr>
+    </w:lvl>
+    <w:lvl w:ilvl="7" w:tplc="C7244934">
+      <w:start w:val="1"/>
+      <w:numFmt w:val="lowerLetter"/>
+      <w:lvlText w:val="%8."/>
+      <w:lvlJc w:val="left"/>
+      <w:pPr>
+        <w:ind w:left="5760" w:hanging="360"/>
+      </w:pPr>
+    </w:lvl>
+    <w:lvl w:ilvl="8" w:tplc="9CA03B34">
+      <w:start w:val="1"/>
+      <w:numFmt w:val="lowerRoman"/>
+      <w:lvlText w:val="%9."/>
+      <w:lvlJc w:val="right"/>
+      <w:pPr>
+        <w:ind w:left="6480" w:hanging="180"/>
+      </w:pPr>
+    </w:lvl>
+  </w:abstractNum>
+  <w:abstractNum w:abstractNumId="13" w15:restartNumberingAfterBreak="0">
     <w:nsid w:val="4DB01CDE"/>
     <w:multiLevelType w:val="hybridMultilevel"/>
     <w:tmpl w:val="65247822"/>
@@ -2346,7 +2471,7 @@
       </w:pPr>
     </w:lvl>
   </w:abstractNum>
-  <w:abstractNum w:abstractNumId="12" w15:restartNumberingAfterBreak="0">
+  <w:abstractNum w:abstractNumId="14" w15:restartNumberingAfterBreak="0">
     <w:nsid w:val="506879FF"/>
     <w:multiLevelType w:val="multilevel"/>
     <w:tmpl w:val="00E8284A"/>
@@ -2459,7 +2584,7 @@
       </w:rPr>
     </w:lvl>
   </w:abstractNum>
-  <w:abstractNum w:abstractNumId="13" w15:restartNumberingAfterBreak="0">
+  <w:abstractNum w:abstractNumId="15" w15:restartNumberingAfterBreak="0">
     <w:nsid w:val="54312A74"/>
     <w:multiLevelType w:val="hybridMultilevel"/>
     <w:tmpl w:val="5ACCD924"/>
@@ -2548,7 +2673,7 @@
       </w:pPr>
     </w:lvl>
   </w:abstractNum>
-  <w:abstractNum w:abstractNumId="14" w15:restartNumberingAfterBreak="0">
+  <w:abstractNum w:abstractNumId="16" w15:restartNumberingAfterBreak="0">
     <w:nsid w:val="60CD5284"/>
     <w:multiLevelType w:val="hybridMultilevel"/>
     <w:tmpl w:val="B546B902"/>
@@ -2637,7 +2762,7 @@
       </w:pPr>
     </w:lvl>
   </w:abstractNum>
-  <w:abstractNum w:abstractNumId="15" w15:restartNumberingAfterBreak="0">
+  <w:abstractNum w:abstractNumId="17" w15:restartNumberingAfterBreak="0">
     <w:nsid w:val="65594F1F"/>
     <w:multiLevelType w:val="hybridMultilevel"/>
     <w:tmpl w:val="3A3EE03E"/>
@@ -2726,7 +2851,7 @@
       </w:pPr>
     </w:lvl>
   </w:abstractNum>
-  <w:abstractNum w:abstractNumId="16" w15:restartNumberingAfterBreak="0">
+  <w:abstractNum w:abstractNumId="18" w15:restartNumberingAfterBreak="0">
     <w:nsid w:val="67B13932"/>
     <w:multiLevelType w:val="hybridMultilevel"/>
     <w:tmpl w:val="4FA62262"/>
@@ -2838,7 +2963,7 @@
       </w:rPr>
     </w:lvl>
   </w:abstractNum>
-  <w:abstractNum w:abstractNumId="17" w15:restartNumberingAfterBreak="0">
+  <w:abstractNum w:abstractNumId="19" w15:restartNumberingAfterBreak="0">
     <w:nsid w:val="69702896"/>
     <w:multiLevelType w:val="hybridMultilevel"/>
     <w:tmpl w:val="41189120"/>
@@ -2927,7 +3052,7 @@
       </w:pPr>
     </w:lvl>
   </w:abstractNum>
-  <w:abstractNum w:abstractNumId="18" w15:restartNumberingAfterBreak="0">
+  <w:abstractNum w:abstractNumId="20" w15:restartNumberingAfterBreak="0">
     <w:nsid w:val="72156B20"/>
     <w:multiLevelType w:val="hybridMultilevel"/>
     <w:tmpl w:val="CEBCBECA"/>
@@ -3016,7 +3141,7 @@
       </w:pPr>
     </w:lvl>
   </w:abstractNum>
-  <w:abstractNum w:abstractNumId="19" w15:restartNumberingAfterBreak="0">
+  <w:abstractNum w:abstractNumId="21" w15:restartNumberingAfterBreak="0">
     <w:nsid w:val="79BB4194"/>
     <w:multiLevelType w:val="multilevel"/>
     <w:tmpl w:val="0A384DE6"/>
@@ -3129,7 +3254,7 @@
       </w:rPr>
     </w:lvl>
   </w:abstractNum>
-  <w:abstractNum w:abstractNumId="20" w15:restartNumberingAfterBreak="0">
+  <w:abstractNum w:abstractNumId="22" w15:restartNumberingAfterBreak="0">
     <w:nsid w:val="7F5F2546"/>
     <w:multiLevelType w:val="hybridMultilevel"/>
     <w:tmpl w:val="F5B4947E"/>
@@ -3219,66 +3344,72 @@
     </w:lvl>
   </w:abstractNum>
   <w:num w:numId="1">
+    <w:abstractNumId w:val="10"/>
+  </w:num>
+  <w:num w:numId="2">
+    <w:abstractNumId w:val="12"/>
+  </w:num>
+  <w:num w:numId="3">
     <w:abstractNumId w:val="8"/>
   </w:num>
-  <w:num w:numId="2">
+  <w:num w:numId="4">
     <w:abstractNumId w:val="3"/>
   </w:num>
-  <w:num w:numId="3">
+  <w:num w:numId="5">
     <w:abstractNumId w:val="6"/>
   </w:num>
-  <w:num w:numId="4">
+  <w:num w:numId="6">
     <w:abstractNumId w:val="9"/>
   </w:num>
-  <w:num w:numId="5">
+  <w:num w:numId="7">
     <w:abstractNumId w:val="5"/>
   </w:num>
-  <w:num w:numId="6">
-    <w:abstractNumId w:val="16"/>
+  <w:num w:numId="8">
+    <w:abstractNumId w:val="18"/>
   </w:num>
-  <w:num w:numId="7">
-    <w:abstractNumId w:val="15"/>
+  <w:num w:numId="9">
+    <w:abstractNumId w:val="17"/>
   </w:num>
-  <w:num w:numId="8">
+  <w:num w:numId="10">
     <w:abstractNumId w:val="4"/>
   </w:num>
-  <w:num w:numId="9">
+  <w:num w:numId="11">
     <w:abstractNumId w:val="2"/>
   </w:num>
-  <w:num w:numId="10">
+  <w:num w:numId="12">
     <w:abstractNumId w:val="1"/>
   </w:num>
-  <w:num w:numId="11">
-    <w:abstractNumId w:val="20"/>
-  </w:num>
-  <w:num w:numId="12">
-    <w:abstractNumId w:val="18"/>
-  </w:num>
   <w:num w:numId="13">
-    <w:abstractNumId w:val="12"/>
+    <w:abstractNumId w:val="22"/>
   </w:num>
   <w:num w:numId="14">
-    <w:abstractNumId w:val="19"/>
+    <w:abstractNumId w:val="20"/>
   </w:num>
   <w:num w:numId="15">
     <w:abstractNumId w:val="14"/>
   </w:num>
   <w:num w:numId="16">
+    <w:abstractNumId w:val="21"/>
+  </w:num>
+  <w:num w:numId="17">
+    <w:abstractNumId w:val="16"/>
+  </w:num>
+  <w:num w:numId="18">
     <w:abstractNumId w:val="0"/>
   </w:num>
-  <w:num w:numId="17">
+  <w:num w:numId="19">
+    <w:abstractNumId w:val="13"/>
+  </w:num>
+  <w:num w:numId="20">
+    <w:abstractNumId w:val="15"/>
+  </w:num>
+  <w:num w:numId="21">
+    <w:abstractNumId w:val="19"/>
+  </w:num>
+  <w:num w:numId="22">
     <w:abstractNumId w:val="11"/>
   </w:num>
-  <w:num w:numId="18">
-    <w:abstractNumId w:val="13"/>
-  </w:num>
-  <w:num w:numId="19">
-    <w:abstractNumId w:val="17"/>
-  </w:num>
-  <w:num w:numId="20">
-    <w:abstractNumId w:val="10"/>
-  </w:num>
-  <w:num w:numId="21">
+  <w:num w:numId="23">
     <w:abstractNumId w:val="7"/>
   </w:num>
 </w:numbering>
@@ -4087,7 +4218,7 @@
 </file>
 
 <file path=customXml/itemProps1.xml><?xml version="1.0" encoding="utf-8"?>
-<ds:datastoreItem xmlns:ds="http://schemas.openxmlformats.org/officeDocument/2006/customXml" ds:itemID="{B42C46B1-2DC2-4535-B66E-40B89FC87CA8}">
+<ds:datastoreItem xmlns:ds="http://schemas.openxmlformats.org/officeDocument/2006/customXml" ds:itemID="{93D249F1-0716-4116-A955-76F306792C69}">
   <ds:schemaRefs>
     <ds:schemaRef ds:uri="http://schemas.openxmlformats.org/officeDocument/2006/bibliography"/>
   </ds:schemaRefs>

</xml_diff>